<commit_message>
docs(Actualización de docs): Se ha actualizado el documento de WIS architecture y Student1
</commit_message>
<xml_diff>
--- a/reports/Student#1/01 - Requirements - Student #1.docx
+++ b/reports/Student#1/01 - Requirements - Student #1.docx
@@ -424,8 +424,16 @@
                   <w:rPr>
                     <w:rFonts w:asciiTheme="majorHAnsi" w:hAnsiTheme="majorHAnsi" w:cstheme="majorHAnsi"/>
                   </w:rPr>
-                  <w:t>Chaves Cumbreras</w:t>
+                  <w:t xml:space="preserve">Chaves </w:t>
                 </w:r>
+                <w:proofErr w:type="spellStart"/>
+                <w:r>
+                  <w:rPr>
+                    <w:rFonts w:asciiTheme="majorHAnsi" w:hAnsiTheme="majorHAnsi" w:cstheme="majorHAnsi"/>
+                  </w:rPr>
+                  <w:t>Cumbreras</w:t>
+                </w:r>
+                <w:proofErr w:type="spellEnd"/>
                 <w:r>
                   <w:rPr>
                     <w:rFonts w:asciiTheme="majorHAnsi" w:hAnsiTheme="majorHAnsi" w:cstheme="majorHAnsi"/>
@@ -1354,7 +1362,13 @@
         </w:sdtPr>
         <w:sdtContent>
           <w:r>
-            <w:t xml:space="preserve">    </w:t>
+            <w:t xml:space="preserve"> </w:t>
+          </w:r>
+          <w:r>
+            <w:t>X</w:t>
+          </w:r>
+          <w:r>
+            <w:t xml:space="preserve"> </w:t>
           </w:r>
         </w:sdtContent>
       </w:sdt>
@@ -1751,7 +1765,13 @@
         </w:sdtPr>
         <w:sdtContent>
           <w:r>
-            <w:t xml:space="preserve">    </w:t>
+            <w:t xml:space="preserve"> </w:t>
+          </w:r>
+          <w:r>
+            <w:t>X</w:t>
+          </w:r>
+          <w:r>
+            <w:t xml:space="preserve"> </w:t>
           </w:r>
         </w:sdtContent>
       </w:sdt>
@@ -2165,7 +2185,13 @@
         </w:sdtPr>
         <w:sdtContent>
           <w:r>
-            <w:t xml:space="preserve">    </w:t>
+            <w:t xml:space="preserve"> </w:t>
+          </w:r>
+          <w:r>
+            <w:t>X</w:t>
+          </w:r>
+          <w:r>
+            <w:t xml:space="preserve"> </w:t>
           </w:r>
         </w:sdtContent>
       </w:sdt>
@@ -2547,7 +2573,13 @@
         </w:sdtPr>
         <w:sdtContent>
           <w:r>
-            <w:t xml:space="preserve">    </w:t>
+            <w:t xml:space="preserve"> </w:t>
+          </w:r>
+          <w:r>
+            <w:t>X</w:t>
+          </w:r>
+          <w:r>
+            <w:t xml:space="preserve"> </w:t>
           </w:r>
         </w:sdtContent>
       </w:sdt>
@@ -10198,6 +10230,7 @@
   <w:rsids>
     <w:rsidRoot w:val="002707DD"/>
     <w:rsid w:val="00020962"/>
+    <w:rsid w:val="0010415B"/>
     <w:rsid w:val="0013644E"/>
     <w:rsid w:val="001773D9"/>
     <w:rsid w:val="001942D6"/>
@@ -10229,6 +10262,7 @@
     <w:rsid w:val="00A340A7"/>
     <w:rsid w:val="00A47EDD"/>
     <w:rsid w:val="00AC7820"/>
+    <w:rsid w:val="00AD2691"/>
     <w:rsid w:val="00AD2A82"/>
     <w:rsid w:val="00AD7444"/>
     <w:rsid w:val="00AE0F65"/>

</xml_diff>

<commit_message>
Actualizado documento del student 1
</commit_message>
<xml_diff>
--- a/reports/Student#1/01 - Requirements - Student #1.docx
+++ b/reports/Student#1/01 - Requirements - Student #1.docx
@@ -503,12 +503,28 @@
                   </w:rPr>
                   <w:t xml:space="preserve"> </w:t>
                 </w:r>
+                <w:proofErr w:type="spellStart"/>
+                <w:proofErr w:type="gramStart"/>
                 <w:r>
                   <w:rPr>
                     <w:rFonts w:asciiTheme="majorHAnsi" w:hAnsiTheme="majorHAnsi" w:cstheme="majorHAnsi"/>
                   </w:rPr>
                   <w:t>developer</w:t>
                 </w:r>
+                <w:r>
+                  <w:rPr>
+                    <w:rFonts w:asciiTheme="majorHAnsi" w:hAnsiTheme="majorHAnsi" w:cstheme="majorHAnsi"/>
+                  </w:rPr>
+                  <w:t>,tester</w:t>
+                </w:r>
+                <w:proofErr w:type="gramEnd"/>
+                <w:r>
+                  <w:rPr>
+                    <w:rFonts w:asciiTheme="majorHAnsi" w:hAnsiTheme="majorHAnsi" w:cstheme="majorHAnsi"/>
+                  </w:rPr>
+                  <w:t>,analyst,operator</w:t>
+                </w:r>
+                <w:proofErr w:type="spellEnd"/>
                 <w:r>
                   <w:rPr>
                     <w:rFonts w:asciiTheme="majorHAnsi" w:hAnsiTheme="majorHAnsi" w:cstheme="majorHAnsi"/>
@@ -589,7 +605,31 @@
                   <w:rPr>
                     <w:rFonts w:asciiTheme="majorHAnsi" w:hAnsiTheme="majorHAnsi" w:cstheme="majorHAnsi"/>
                   </w:rPr>
-                  <w:t>02/19/2025</w:t>
+                  <w:t>0</w:t>
+                </w:r>
+                <w:r>
+                  <w:rPr>
+                    <w:rFonts w:asciiTheme="majorHAnsi" w:hAnsiTheme="majorHAnsi" w:cstheme="majorHAnsi"/>
+                  </w:rPr>
+                  <w:t>3</w:t>
+                </w:r>
+                <w:r>
+                  <w:rPr>
+                    <w:rFonts w:asciiTheme="majorHAnsi" w:hAnsiTheme="majorHAnsi" w:cstheme="majorHAnsi"/>
+                  </w:rPr>
+                  <w:t>/</w:t>
+                </w:r>
+                <w:r>
+                  <w:rPr>
+                    <w:rFonts w:asciiTheme="majorHAnsi" w:hAnsiTheme="majorHAnsi" w:cstheme="majorHAnsi"/>
+                  </w:rPr>
+                  <w:t>12</w:t>
+                </w:r>
+                <w:r>
+                  <w:rPr>
+                    <w:rFonts w:asciiTheme="majorHAnsi" w:hAnsiTheme="majorHAnsi" w:cstheme="majorHAnsi"/>
+                  </w:rPr>
+                  <w:t>/2025</w:t>
                 </w:r>
               </w:sdtContent>
             </w:sdt>
@@ -10240,6 +10280,7 @@
     <w:rsid w:val="003D684A"/>
     <w:rsid w:val="003E03A9"/>
     <w:rsid w:val="003E4CEE"/>
+    <w:rsid w:val="00416F2D"/>
     <w:rsid w:val="004250DD"/>
     <w:rsid w:val="004B3499"/>
     <w:rsid w:val="00562343"/>
@@ -10278,6 +10319,7 @@
     <w:rsid w:val="00D334C0"/>
     <w:rsid w:val="00D72CB9"/>
     <w:rsid w:val="00DA7CCF"/>
+    <w:rsid w:val="00DD1E21"/>
     <w:rsid w:val="00E25325"/>
     <w:rsid w:val="00E64FA8"/>
     <w:rsid w:val="00F22BBC"/>

</xml_diff>

<commit_message>
docs(Student1): Actualizado mandatorys student1
</commit_message>
<xml_diff>
--- a/reports/Student#1/01 - Requirements - Student #1.docx
+++ b/reports/Student#1/01 - Requirements - Student #1.docx
@@ -424,16 +424,8 @@
                   <w:rPr>
                     <w:rFonts w:asciiTheme="majorHAnsi" w:hAnsiTheme="majorHAnsi" w:cstheme="majorHAnsi"/>
                   </w:rPr>
-                  <w:t xml:space="preserve">Chaves </w:t>
+                  <w:t>Chaves Cumbreras</w:t>
                 </w:r>
-                <w:proofErr w:type="spellStart"/>
-                <w:r>
-                  <w:rPr>
-                    <w:rFonts w:asciiTheme="majorHAnsi" w:hAnsiTheme="majorHAnsi" w:cstheme="majorHAnsi"/>
-                  </w:rPr>
-                  <w:t>Cumbreras</w:t>
-                </w:r>
-                <w:proofErr w:type="spellEnd"/>
                 <w:r>
                   <w:rPr>
                     <w:rFonts w:asciiTheme="majorHAnsi" w:hAnsiTheme="majorHAnsi" w:cstheme="majorHAnsi"/>
@@ -503,8 +495,6 @@
                   </w:rPr>
                   <w:t xml:space="preserve"> </w:t>
                 </w:r>
-                <w:proofErr w:type="spellStart"/>
-                <w:proofErr w:type="gramStart"/>
                 <w:r>
                   <w:rPr>
                     <w:rFonts w:asciiTheme="majorHAnsi" w:hAnsiTheme="majorHAnsi" w:cstheme="majorHAnsi"/>
@@ -515,16 +505,8 @@
                   <w:rPr>
                     <w:rFonts w:asciiTheme="majorHAnsi" w:hAnsiTheme="majorHAnsi" w:cstheme="majorHAnsi"/>
                   </w:rPr>
-                  <w:t>,tester</w:t>
+                  <w:t>,tester,analyst,operator</w:t>
                 </w:r>
-                <w:proofErr w:type="gramEnd"/>
-                <w:r>
-                  <w:rPr>
-                    <w:rFonts w:asciiTheme="majorHAnsi" w:hAnsiTheme="majorHAnsi" w:cstheme="majorHAnsi"/>
-                  </w:rPr>
-                  <w:t>,analyst,operator</w:t>
-                </w:r>
-                <w:proofErr w:type="spellEnd"/>
                 <w:r>
                   <w:rPr>
                     <w:rFonts w:asciiTheme="majorHAnsi" w:hAnsiTheme="majorHAnsi" w:cstheme="majorHAnsi"/>
@@ -2888,7 +2870,10 @@
         </w:sdtPr>
         <w:sdtContent>
           <w:r>
-            <w:t xml:space="preserve">    </w:t>
+            <w:t xml:space="preserve"> </w:t>
+          </w:r>
+          <w:r>
+            <w:t xml:space="preserve">X </w:t>
           </w:r>
         </w:sdtContent>
       </w:sdt>
@@ -3023,6 +3008,9 @@
       </w:pPr>
       <w:sdt>
         <w:sdtPr>
+          <w:rPr>
+            <w:u w:val="single"/>
+          </w:rPr>
           <w:tag w:val="Verdict"/>
           <w:id w:val="1587034595"/>
           <w:placeholder>
@@ -3033,7 +3021,22 @@
         </w:sdtPr>
         <w:sdtContent>
           <w:r>
-            <w:t xml:space="preserve">    </w:t>
+            <w:rPr>
+              <w:u w:val="single"/>
+            </w:rPr>
+            <w:t xml:space="preserve"> </w:t>
+          </w:r>
+          <w:r>
+            <w:rPr>
+              <w:u w:val="single"/>
+            </w:rPr>
+            <w:t>X</w:t>
+          </w:r>
+          <w:r>
+            <w:rPr>
+              <w:u w:val="single"/>
+            </w:rPr>
+            <w:t xml:space="preserve"> </w:t>
           </w:r>
         </w:sdtContent>
       </w:sdt>
@@ -10275,6 +10278,7 @@
     <w:rsid w:val="001773D9"/>
     <w:rsid w:val="001942D6"/>
     <w:rsid w:val="002707DD"/>
+    <w:rsid w:val="002A6708"/>
     <w:rsid w:val="00374B2C"/>
     <w:rsid w:val="003803AE"/>
     <w:rsid w:val="003D684A"/>
@@ -10311,6 +10315,7 @@
     <w:rsid w:val="00B50831"/>
     <w:rsid w:val="00BB57C2"/>
     <w:rsid w:val="00BE3A2B"/>
+    <w:rsid w:val="00C344F4"/>
     <w:rsid w:val="00C41BFE"/>
     <w:rsid w:val="00C62FCE"/>
     <w:rsid w:val="00C63AB0"/>

</xml_diff>

<commit_message>
docs(Student1): Se ha actualizado el report
</commit_message>
<xml_diff>
--- a/reports/Student#1/01 - Requirements - Student #1.docx
+++ b/reports/Student#1/01 - Requirements - Student #1.docx
@@ -1,6 +1,6 @@
 
 <file path=word/document.xml><?xml version="1.0" encoding="utf-8"?>
-<w:document xmlns:wpc="http://schemas.microsoft.com/office/word/2010/wordprocessingCanvas" xmlns:cx="http://schemas.microsoft.com/office/drawing/2014/chartex" xmlns:mc="http://schemas.openxmlformats.org/markup-compatibility/2006" xmlns:o="urn:schemas-microsoft-com:office:office" xmlns:r="http://schemas.openxmlformats.org/officeDocument/2006/relationships" xmlns:m="http://schemas.openxmlformats.org/officeDocument/2006/math" xmlns:v="urn:schemas-microsoft-com:vml" xmlns:wp14="http://schemas.microsoft.com/office/word/2010/wordprocessingDrawing" xmlns:wp="http://schemas.openxmlformats.org/drawingml/2006/wordprocessingDrawing" xmlns:w10="urn:schemas-microsoft-com:office:word" xmlns:w="http://schemas.openxmlformats.org/wordprocessingml/2006/main" xmlns:w14="http://schemas.microsoft.com/office/word/2010/wordml" xmlns:w15="http://schemas.microsoft.com/office/word/2012/wordml" xmlns:w16se="http://schemas.microsoft.com/office/word/2015/wordml/symex" xmlns:wpg="http://schemas.microsoft.com/office/word/2010/wordprocessingGroup" xmlns:wpi="http://schemas.microsoft.com/office/word/2010/wordprocessingInk" xmlns:wne="http://schemas.microsoft.com/office/word/2006/wordml" xmlns:wps="http://schemas.microsoft.com/office/word/2010/wordprocessingShape" mc:Ignorable="w14 w15 w16se wp14">
+<w:document xmlns:wpc="http://schemas.microsoft.com/office/word/2010/wordprocessingCanvas" xmlns:cx="http://schemas.microsoft.com/office/drawing/2014/chartex" xmlns:cx1="http://schemas.microsoft.com/office/drawing/2015/9/8/chartex" xmlns:cx2="http://schemas.microsoft.com/office/drawing/2015/10/21/chartex" xmlns:cx3="http://schemas.microsoft.com/office/drawing/2016/5/9/chartex" xmlns:cx4="http://schemas.microsoft.com/office/drawing/2016/5/10/chartex" xmlns:cx5="http://schemas.microsoft.com/office/drawing/2016/5/11/chartex" xmlns:cx6="http://schemas.microsoft.com/office/drawing/2016/5/12/chartex" xmlns:cx7="http://schemas.microsoft.com/office/drawing/2016/5/13/chartex" xmlns:cx8="http://schemas.microsoft.com/office/drawing/2016/5/14/chartex" xmlns:mc="http://schemas.openxmlformats.org/markup-compatibility/2006" xmlns:aink="http://schemas.microsoft.com/office/drawing/2016/ink" xmlns:am3d="http://schemas.microsoft.com/office/drawing/2017/model3d" xmlns:o="urn:schemas-microsoft-com:office:office" xmlns:oel="http://schemas.microsoft.com/office/2019/extlst" xmlns:r="http://schemas.openxmlformats.org/officeDocument/2006/relationships" xmlns:m="http://schemas.openxmlformats.org/officeDocument/2006/math" xmlns:v="urn:schemas-microsoft-com:vml" xmlns:wp14="http://schemas.microsoft.com/office/word/2010/wordprocessingDrawing" xmlns:wp="http://schemas.openxmlformats.org/drawingml/2006/wordprocessingDrawing" xmlns:w10="urn:schemas-microsoft-com:office:word" xmlns:w="http://schemas.openxmlformats.org/wordprocessingml/2006/main" xmlns:w14="http://schemas.microsoft.com/office/word/2010/wordml" xmlns:w15="http://schemas.microsoft.com/office/word/2012/wordml" xmlns:w16cex="http://schemas.microsoft.com/office/word/2018/wordml/cex" xmlns:w16cid="http://schemas.microsoft.com/office/word/2016/wordml/cid" xmlns:w16="http://schemas.microsoft.com/office/word/2018/wordml" xmlns:w16du="http://schemas.microsoft.com/office/word/2023/wordml/word16du" xmlns:w16sdtdh="http://schemas.microsoft.com/office/word/2020/wordml/sdtdatahash" xmlns:w16sdtfl="http://schemas.microsoft.com/office/word/2024/wordml/sdtformatlock" xmlns:w16se="http://schemas.microsoft.com/office/word/2015/wordml/symex" xmlns:wpg="http://schemas.microsoft.com/office/word/2010/wordprocessingGroup" xmlns:wpi="http://schemas.microsoft.com/office/word/2010/wordprocessingInk" xmlns:wne="http://schemas.microsoft.com/office/word/2006/wordml" xmlns:wps="http://schemas.microsoft.com/office/word/2010/wordprocessingShape" mc:Ignorable="w14 w15 w16se w16cid w16 w16cex w16sdtdh w16sdtfl w16du wp14">
   <w:body>
     <w:p>
       <w:pPr>
@@ -135,7 +135,6 @@
                 <w15:appearance w15:val="hidden"/>
                 <w:text/>
               </w:sdtPr>
-              <w:sdtEndPr/>
               <w:sdtContent>
                 <w:r>
                   <w:rPr>
@@ -212,7 +211,6 @@
                 <w15:appearance w15:val="hidden"/>
                 <w:text/>
               </w:sdtPr>
-              <w:sdtEndPr/>
               <w:sdtContent>
                 <w:r>
                   <w:rPr>
@@ -299,7 +297,6 @@
                 <w15:appearance w15:val="hidden"/>
                 <w:text/>
               </w:sdtPr>
-              <w:sdtEndPr/>
               <w:sdtContent>
                 <w:r>
                   <w:rPr>
@@ -353,7 +350,6 @@
                 <w15:appearance w15:val="hidden"/>
                 <w:text/>
               </w:sdtPr>
-              <w:sdtEndPr/>
               <w:sdtContent>
                 <w:r>
                   <w:rPr>
@@ -417,7 +413,6 @@
                 <w15:appearance w15:val="hidden"/>
                 <w:text/>
               </w:sdtPr>
-              <w:sdtEndPr/>
               <w:sdtContent>
                 <w:r>
                   <w:rPr>
@@ -425,28 +420,12 @@
                   </w:rPr>
                   <w:t xml:space="preserve"> </w:t>
                 </w:r>
-                <w:proofErr w:type="spellStart"/>
                 <w:r>
                   <w:rPr>
                     <w:rFonts w:asciiTheme="majorHAnsi" w:hAnsiTheme="majorHAnsi" w:cstheme="majorHAnsi"/>
                   </w:rPr>
-                  <w:t>Chaves</w:t>
+                  <w:t>Chaves Cumbreras</w:t>
                 </w:r>
-                <w:proofErr w:type="spellEnd"/>
-                <w:r>
-                  <w:rPr>
-                    <w:rFonts w:asciiTheme="majorHAnsi" w:hAnsiTheme="majorHAnsi" w:cstheme="majorHAnsi"/>
-                  </w:rPr>
-                  <w:t xml:space="preserve"> </w:t>
-                </w:r>
-                <w:proofErr w:type="spellStart"/>
-                <w:r>
-                  <w:rPr>
-                    <w:rFonts w:asciiTheme="majorHAnsi" w:hAnsiTheme="majorHAnsi" w:cstheme="majorHAnsi"/>
-                  </w:rPr>
-                  <w:t>Cumbreras</w:t>
-                </w:r>
-                <w:proofErr w:type="spellEnd"/>
                 <w:r>
                   <w:rPr>
                     <w:rFonts w:asciiTheme="majorHAnsi" w:hAnsiTheme="majorHAnsi" w:cstheme="majorHAnsi"/>
@@ -509,7 +488,6 @@
                 <w15:appearance w15:val="hidden"/>
                 <w:text/>
               </w:sdtPr>
-              <w:sdtEndPr/>
               <w:sdtContent>
                 <w:r>
                   <w:rPr>
@@ -517,7 +495,6 @@
                   </w:rPr>
                   <w:t xml:space="preserve"> </w:t>
                 </w:r>
-                <w:proofErr w:type="spellStart"/>
                 <w:r>
                   <w:rPr>
                     <w:rFonts w:asciiTheme="majorHAnsi" w:hAnsiTheme="majorHAnsi" w:cstheme="majorHAnsi"/>
@@ -530,7 +507,6 @@
                   </w:rPr>
                   <w:t>,tester,analyst</w:t>
                 </w:r>
-                <w:proofErr w:type="spellEnd"/>
                 <w:r>
                   <w:rPr>
                     <w:rFonts w:asciiTheme="majorHAnsi" w:hAnsiTheme="majorHAnsi" w:cstheme="majorHAnsi"/>
@@ -600,7 +576,6 @@
                 <w15:appearance w15:val="hidden"/>
                 <w:text/>
               </w:sdtPr>
-              <w:sdtEndPr/>
               <w:sdtContent>
                 <w:r>
                   <w:rPr>
@@ -931,7 +906,6 @@
           <w15:appearance w15:val="hidden"/>
           <w:text/>
         </w:sdtPr>
-        <w:sdtEndPr/>
         <w:sdtContent>
           <w:r>
             <w:t xml:space="preserve"> </w:t>
@@ -1065,7 +1039,6 @@
           <w15:appearance w15:val="hidden"/>
           <w:text/>
         </w:sdtPr>
-        <w:sdtEndPr/>
         <w:sdtContent>
           <w:r>
             <w:t xml:space="preserve"> </w:t>
@@ -1397,7 +1370,6 @@
           <w15:appearance w15:val="hidden"/>
           <w:text/>
         </w:sdtPr>
-        <w:sdtEndPr/>
         <w:sdtContent>
           <w:r>
             <w:t xml:space="preserve"> </w:t>
@@ -1801,7 +1773,6 @@
           <w15:appearance w15:val="hidden"/>
           <w:text/>
         </w:sdtPr>
-        <w:sdtEndPr/>
         <w:sdtContent>
           <w:r>
             <w:t xml:space="preserve"> </w:t>
@@ -2222,7 +2193,6 @@
           <w15:appearance w15:val="hidden"/>
           <w:text/>
         </w:sdtPr>
-        <w:sdtEndPr/>
         <w:sdtContent>
           <w:r>
             <w:t xml:space="preserve"> </w:t>
@@ -2545,7 +2515,6 @@
           <w15:appearance w15:val="hidden"/>
           <w:text/>
         </w:sdtPr>
-        <w:sdtEndPr/>
         <w:sdtContent>
           <w:r>
             <w:t xml:space="preserve"> </w:t>
@@ -2618,7 +2587,6 @@
           <w15:appearance w15:val="hidden"/>
           <w:text/>
         </w:sdtPr>
-        <w:sdtEndPr/>
         <w:sdtContent>
           <w:r>
             <w:t xml:space="preserve"> </w:t>
@@ -2645,7 +2613,6 @@
           <w15:appearance w15:val="hidden"/>
           <w:text/>
         </w:sdtPr>
-        <w:sdtEndPr/>
         <w:sdtContent>
           <w:r>
             <w:t xml:space="preserve">      </w:t>
@@ -2895,7 +2862,6 @@
           <w15:appearance w15:val="hidden"/>
           <w:text/>
         </w:sdtPr>
-        <w:sdtEndPr/>
         <w:sdtContent>
           <w:r>
             <w:t xml:space="preserve"> </w:t>
@@ -3044,7 +3010,6 @@
           <w15:appearance w15:val="hidden"/>
           <w:text/>
         </w:sdtPr>
-        <w:sdtEndPr/>
         <w:sdtContent>
           <w:r>
             <w:t xml:space="preserve"> </w:t>
@@ -3180,7 +3145,6 @@
           <w15:appearance w15:val="hidden"/>
           <w:text/>
         </w:sdtPr>
-        <w:sdtEndPr/>
         <w:sdtContent>
           <w:r>
             <w:t xml:space="preserve"> </w:t>
@@ -3288,7 +3252,6 @@
           <w15:appearance w15:val="hidden"/>
           <w:text/>
         </w:sdtPr>
-        <w:sdtEndPr/>
         <w:sdtContent>
           <w:r>
             <w:t xml:space="preserve">    </w:t>
@@ -3433,7 +3396,6 @@
           <w15:appearance w15:val="hidden"/>
           <w:text/>
         </w:sdtPr>
-        <w:sdtEndPr/>
         <w:sdtContent>
           <w:r>
             <w:t xml:space="preserve">    </w:t>
@@ -3506,7 +3468,6 @@
           <w15:appearance w15:val="hidden"/>
           <w:text/>
         </w:sdtPr>
-        <w:sdtEndPr/>
         <w:sdtContent>
           <w:r>
             <w:t xml:space="preserve">    </w:t>
@@ -3544,7 +3505,6 @@
           <w15:appearance w15:val="hidden"/>
           <w:text/>
         </w:sdtPr>
-        <w:sdtEndPr/>
         <w:sdtContent>
           <w:r>
             <w:t xml:space="preserve">    </w:t>
@@ -4071,10 +4031,15 @@
           <w15:appearance w15:val="hidden"/>
           <w:text/>
         </w:sdtPr>
-        <w:sdtEndPr/>
         <w:sdtContent>
           <w:r>
-            <w:t xml:space="preserve">    </w:t>
+            <w:t xml:space="preserve"> </w:t>
+          </w:r>
+          <w:r>
+            <w:t>X</w:t>
+          </w:r>
+          <w:r>
+            <w:t xml:space="preserve"> </w:t>
           </w:r>
         </w:sdtContent>
       </w:sdt>
@@ -4244,7 +4209,6 @@
           <w15:appearance w15:val="hidden"/>
           <w:text/>
         </w:sdtPr>
-        <w:sdtEndPr/>
         <w:sdtContent>
           <w:r>
             <w:t xml:space="preserve">    </w:t>
@@ -4417,7 +4381,6 @@
           <w15:appearance w15:val="hidden"/>
           <w:text/>
         </w:sdtPr>
-        <w:sdtEndPr/>
         <w:sdtContent>
           <w:r>
             <w:t xml:space="preserve">    </w:t>
@@ -4511,7 +4474,6 @@
           <w15:appearance w15:val="hidden"/>
           <w:text/>
         </w:sdtPr>
-        <w:sdtEndPr/>
         <w:sdtContent>
           <w:r>
             <w:t xml:space="preserve">    </w:t>
@@ -4602,7 +4564,6 @@
           <w15:appearance w15:val="hidden"/>
           <w:text/>
         </w:sdtPr>
-        <w:sdtEndPr/>
         <w:sdtContent>
           <w:r>
             <w:t xml:space="preserve">    </w:t>
@@ -4694,7 +4655,6 @@
           <w15:appearance w15:val="hidden"/>
           <w:text/>
         </w:sdtPr>
-        <w:sdtEndPr/>
         <w:sdtContent>
           <w:r>
             <w:t xml:space="preserve">    </w:t>
@@ -4849,7 +4809,6 @@
           <w15:appearance w15:val="hidden"/>
           <w:text/>
         </w:sdtPr>
-        <w:sdtEndPr/>
         <w:sdtContent>
           <w:r>
             <w:t xml:space="preserve">    </w:t>
@@ -5064,7 +5023,6 @@
           <w15:appearance w15:val="hidden"/>
           <w:text/>
         </w:sdtPr>
-        <w:sdtEndPr/>
         <w:sdtContent>
           <w:r>
             <w:t xml:space="preserve">    </w:t>
@@ -5122,7 +5080,6 @@
           <w15:appearance w15:val="hidden"/>
           <w:text/>
         </w:sdtPr>
-        <w:sdtEndPr/>
         <w:sdtContent>
           <w:r>
             <w:t xml:space="preserve">    </w:t>
@@ -5394,7 +5351,6 @@
           <w15:appearance w15:val="hidden"/>
           <w:text/>
         </w:sdtPr>
-        <w:sdtEndPr/>
         <w:sdtContent>
           <w:r>
             <w:t xml:space="preserve">    </w:t>
@@ -5447,7 +5403,6 @@
           <w15:appearance w15:val="hidden"/>
           <w:text/>
         </w:sdtPr>
-        <w:sdtEndPr/>
         <w:sdtContent>
           <w:r>
             <w:t xml:space="preserve">    </w:t>
@@ -5663,7 +5618,6 @@
           <w15:appearance w15:val="hidden"/>
           <w:text/>
         </w:sdtPr>
-        <w:sdtEndPr/>
         <w:sdtContent>
           <w:r>
             <w:t xml:space="preserve">    </w:t>
@@ -5687,7 +5641,6 @@
           <w15:appearance w15:val="hidden"/>
           <w:text/>
         </w:sdtPr>
-        <w:sdtEndPr/>
         <w:sdtContent>
           <w:r>
             <w:rPr>
@@ -5849,7 +5802,6 @@
           <w15:appearance w15:val="hidden"/>
           <w:text/>
         </w:sdtPr>
-        <w:sdtEndPr/>
         <w:sdtContent>
           <w:r>
             <w:t xml:space="preserve">    </w:t>
@@ -5902,7 +5854,6 @@
           <w15:appearance w15:val="hidden"/>
           <w:text/>
         </w:sdtPr>
-        <w:sdtEndPr/>
         <w:sdtContent>
           <w:r>
             <w:t xml:space="preserve">    </w:t>
@@ -6094,7 +6045,6 @@
           <w15:appearance w15:val="hidden"/>
           <w:text/>
         </w:sdtPr>
-        <w:sdtEndPr/>
         <w:sdtContent>
           <w:r>
             <w:t xml:space="preserve">    </w:t>
@@ -6177,7 +6127,6 @@
           <w15:appearance w15:val="hidden"/>
           <w:text/>
         </w:sdtPr>
-        <w:sdtEndPr/>
         <w:sdtContent>
           <w:r>
             <w:t xml:space="preserve">    </w:t>
@@ -6298,7 +6247,6 @@
           <w15:appearance w15:val="hidden"/>
           <w:text/>
         </w:sdtPr>
-        <w:sdtEndPr/>
         <w:sdtContent>
           <w:r>
             <w:t xml:space="preserve">    </w:t>
@@ -6345,7 +6293,6 @@
           <w15:appearance w15:val="hidden"/>
           <w:text/>
         </w:sdtPr>
-        <w:sdtEndPr/>
         <w:sdtContent>
           <w:r>
             <w:t xml:space="preserve">    </w:t>
@@ -6554,7 +6501,6 @@
           <w15:appearance w15:val="hidden"/>
           <w:text/>
         </w:sdtPr>
-        <w:sdtEndPr/>
         <w:sdtContent>
           <w:r>
             <w:t xml:space="preserve">    </w:t>
@@ -6606,7 +6552,6 @@
           <w15:appearance w15:val="hidden"/>
           <w:text/>
         </w:sdtPr>
-        <w:sdtEndPr/>
         <w:sdtContent>
           <w:r>
             <w:t xml:space="preserve">    </w:t>
@@ -6653,7 +6598,6 @@
           <w15:appearance w15:val="hidden"/>
           <w:text/>
         </w:sdtPr>
-        <w:sdtEndPr/>
         <w:sdtContent>
           <w:r>
             <w:t xml:space="preserve">    </w:t>
@@ -6683,7 +6627,7 @@
 </file>
 
 <file path=word/numbering.xml><?xml version="1.0" encoding="utf-8"?>
-<w:numbering xmlns:wpc="http://schemas.microsoft.com/office/word/2010/wordprocessingCanvas" xmlns:cx="http://schemas.microsoft.com/office/drawing/2014/chartex" xmlns:mc="http://schemas.openxmlformats.org/markup-compatibility/2006" xmlns:o="urn:schemas-microsoft-com:office:office" xmlns:r="http://schemas.openxmlformats.org/officeDocument/2006/relationships" xmlns:m="http://schemas.openxmlformats.org/officeDocument/2006/math" xmlns:v="urn:schemas-microsoft-com:vml" xmlns:wp14="http://schemas.microsoft.com/office/word/2010/wordprocessingDrawing" xmlns:wp="http://schemas.openxmlformats.org/drawingml/2006/wordprocessingDrawing" xmlns:w10="urn:schemas-microsoft-com:office:word" xmlns:w="http://schemas.openxmlformats.org/wordprocessingml/2006/main" xmlns:w14="http://schemas.microsoft.com/office/word/2010/wordml" xmlns:w15="http://schemas.microsoft.com/office/word/2012/wordml" xmlns:w16se="http://schemas.microsoft.com/office/word/2015/wordml/symex" xmlns:wpg="http://schemas.microsoft.com/office/word/2010/wordprocessingGroup" xmlns:wpi="http://schemas.microsoft.com/office/word/2010/wordprocessingInk" xmlns:wne="http://schemas.microsoft.com/office/word/2006/wordml" xmlns:wps="http://schemas.microsoft.com/office/word/2010/wordprocessingShape" mc:Ignorable="w14 w15 w16se wp14">
+<w:numbering xmlns:wpc="http://schemas.microsoft.com/office/word/2010/wordprocessingCanvas" xmlns:cx="http://schemas.microsoft.com/office/drawing/2014/chartex" xmlns:cx1="http://schemas.microsoft.com/office/drawing/2015/9/8/chartex" xmlns:cx2="http://schemas.microsoft.com/office/drawing/2015/10/21/chartex" xmlns:cx3="http://schemas.microsoft.com/office/drawing/2016/5/9/chartex" xmlns:cx4="http://schemas.microsoft.com/office/drawing/2016/5/10/chartex" xmlns:cx5="http://schemas.microsoft.com/office/drawing/2016/5/11/chartex" xmlns:cx6="http://schemas.microsoft.com/office/drawing/2016/5/12/chartex" xmlns:cx7="http://schemas.microsoft.com/office/drawing/2016/5/13/chartex" xmlns:cx8="http://schemas.microsoft.com/office/drawing/2016/5/14/chartex" xmlns:mc="http://schemas.openxmlformats.org/markup-compatibility/2006" xmlns:aink="http://schemas.microsoft.com/office/drawing/2016/ink" xmlns:am3d="http://schemas.microsoft.com/office/drawing/2017/model3d" xmlns:o="urn:schemas-microsoft-com:office:office" xmlns:oel="http://schemas.microsoft.com/office/2019/extlst" xmlns:r="http://schemas.openxmlformats.org/officeDocument/2006/relationships" xmlns:m="http://schemas.openxmlformats.org/officeDocument/2006/math" xmlns:v="urn:schemas-microsoft-com:vml" xmlns:wp14="http://schemas.microsoft.com/office/word/2010/wordprocessingDrawing" xmlns:wp="http://schemas.openxmlformats.org/drawingml/2006/wordprocessingDrawing" xmlns:w10="urn:schemas-microsoft-com:office:word" xmlns:w="http://schemas.openxmlformats.org/wordprocessingml/2006/main" xmlns:w14="http://schemas.microsoft.com/office/word/2010/wordml" xmlns:w15="http://schemas.microsoft.com/office/word/2012/wordml" xmlns:w16cex="http://schemas.microsoft.com/office/word/2018/wordml/cex" xmlns:w16cid="http://schemas.microsoft.com/office/word/2016/wordml/cid" xmlns:w16="http://schemas.microsoft.com/office/word/2018/wordml" xmlns:w16du="http://schemas.microsoft.com/office/word/2023/wordml/word16du" xmlns:w16sdtdh="http://schemas.microsoft.com/office/word/2020/wordml/sdtdatahash" xmlns:w16sdtfl="http://schemas.microsoft.com/office/word/2024/wordml/sdtformatlock" xmlns:w16se="http://schemas.microsoft.com/office/word/2015/wordml/symex" xmlns:wpg="http://schemas.microsoft.com/office/word/2010/wordprocessingGroup" xmlns:wpi="http://schemas.microsoft.com/office/word/2010/wordprocessingInk" xmlns:wne="http://schemas.microsoft.com/office/word/2006/wordml" xmlns:wps="http://schemas.microsoft.com/office/word/2010/wordprocessingShape" mc:Ignorable="w14 w15 w16se w16cid w16 w16cex w16sdtdh w16sdtfl w16du wp14">
   <w:abstractNum w:abstractNumId="0" w15:restartNumberingAfterBreak="0">
     <w:nsid w:val="FFFFFF88"/>
     <w:multiLevelType w:val="singleLevel"/>
@@ -8104,59 +8048,59 @@
       </w:rPr>
     </w:lvl>
   </w:abstractNum>
-  <w:num w:numId="1">
+  <w:num w:numId="1" w16cid:durableId="1408848029">
     <w:abstractNumId w:val="2"/>
   </w:num>
-  <w:num w:numId="2">
+  <w:num w:numId="2" w16cid:durableId="472986180">
     <w:abstractNumId w:val="12"/>
   </w:num>
-  <w:num w:numId="3">
+  <w:num w:numId="3" w16cid:durableId="1399472904">
     <w:abstractNumId w:val="7"/>
   </w:num>
-  <w:num w:numId="4">
+  <w:num w:numId="4" w16cid:durableId="190725782">
     <w:abstractNumId w:val="9"/>
   </w:num>
-  <w:num w:numId="5">
+  <w:num w:numId="5" w16cid:durableId="1111053894">
     <w:abstractNumId w:val="8"/>
   </w:num>
-  <w:num w:numId="6">
+  <w:num w:numId="6" w16cid:durableId="767698859">
     <w:abstractNumId w:val="3"/>
   </w:num>
-  <w:num w:numId="7">
+  <w:num w:numId="7" w16cid:durableId="2048479816">
     <w:abstractNumId w:val="5"/>
   </w:num>
-  <w:num w:numId="8">
+  <w:num w:numId="8" w16cid:durableId="1682311831">
     <w:abstractNumId w:val="13"/>
   </w:num>
-  <w:num w:numId="9">
+  <w:num w:numId="9" w16cid:durableId="322514671">
     <w:abstractNumId w:val="1"/>
   </w:num>
-  <w:num w:numId="10">
+  <w:num w:numId="10" w16cid:durableId="440030211">
     <w:abstractNumId w:val="6"/>
   </w:num>
-  <w:num w:numId="11">
+  <w:num w:numId="11" w16cid:durableId="1998528801">
     <w:abstractNumId w:val="4"/>
   </w:num>
-  <w:num w:numId="12">
+  <w:num w:numId="12" w16cid:durableId="318536109">
     <w:abstractNumId w:val="0"/>
   </w:num>
-  <w:num w:numId="13">
+  <w:num w:numId="13" w16cid:durableId="1312176264">
     <w:abstractNumId w:val="0"/>
   </w:num>
-  <w:num w:numId="14">
+  <w:num w:numId="14" w16cid:durableId="816606874">
     <w:abstractNumId w:val="8"/>
   </w:num>
-  <w:num w:numId="15">
+  <w:num w:numId="15" w16cid:durableId="1949043497">
     <w:abstractNumId w:val="10"/>
   </w:num>
-  <w:num w:numId="16">
+  <w:num w:numId="16" w16cid:durableId="1768767571">
     <w:abstractNumId w:val="11"/>
   </w:num>
 </w:numbering>
 </file>
 
 <file path=word/styles.xml><?xml version="1.0" encoding="utf-8"?>
-<w:styles xmlns:mc="http://schemas.openxmlformats.org/markup-compatibility/2006" xmlns:r="http://schemas.openxmlformats.org/officeDocument/2006/relationships" xmlns:w="http://schemas.openxmlformats.org/wordprocessingml/2006/main" xmlns:w14="http://schemas.microsoft.com/office/word/2010/wordml" xmlns:w15="http://schemas.microsoft.com/office/word/2012/wordml" xmlns:w16se="http://schemas.microsoft.com/office/word/2015/wordml/symex" mc:Ignorable="w14 w15 w16se">
+<w:styles xmlns:mc="http://schemas.openxmlformats.org/markup-compatibility/2006" xmlns:r="http://schemas.openxmlformats.org/officeDocument/2006/relationships" xmlns:w="http://schemas.openxmlformats.org/wordprocessingml/2006/main" xmlns:w14="http://schemas.microsoft.com/office/word/2010/wordml" xmlns:w15="http://schemas.microsoft.com/office/word/2012/wordml" xmlns:w16cex="http://schemas.microsoft.com/office/word/2018/wordml/cex" xmlns:w16cid="http://schemas.microsoft.com/office/word/2016/wordml/cid" xmlns:w16="http://schemas.microsoft.com/office/word/2018/wordml" xmlns:w16du="http://schemas.microsoft.com/office/word/2023/wordml/word16du" xmlns:w16sdtdh="http://schemas.microsoft.com/office/word/2020/wordml/sdtdatahash" xmlns:w16sdtfl="http://schemas.microsoft.com/office/word/2024/wordml/sdtformatlock" xmlns:w16se="http://schemas.microsoft.com/office/word/2015/wordml/symex" mc:Ignorable="w14 w15 w16se w16cid w16 w16cex w16sdtdh w16sdtfl w16du">
   <w:docDefaults>
     <w:rPrDefault>
       <w:rPr>
@@ -8174,7 +8118,7 @@
       </w:pPr>
     </w:pPrDefault>
   </w:docDefaults>
-  <w:latentStyles w:defLockedState="0" w:defUIPriority="99" w:defSemiHidden="0" w:defUnhideWhenUsed="0" w:defQFormat="0" w:count="371">
+  <w:latentStyles w:defLockedState="0" w:defUIPriority="99" w:defSemiHidden="0" w:defUnhideWhenUsed="0" w:defQFormat="0" w:count="376">
     <w:lsdException w:name="Normal" w:uiPriority="0" w:qFormat="1"/>
     <w:lsdException w:name="heading 1" w:uiPriority="9" w:qFormat="1"/>
     <w:lsdException w:name="heading 2" w:semiHidden="1" w:uiPriority="9" w:unhideWhenUsed="1" w:qFormat="1"/>
@@ -8546,6 +8490,11 @@
     <w:lsdException w:name="List Table 5 Dark Accent 6" w:uiPriority="50"/>
     <w:lsdException w:name="List Table 6 Colorful Accent 6" w:uiPriority="51"/>
     <w:lsdException w:name="List Table 7 Colorful Accent 6" w:uiPriority="52"/>
+    <w:lsdException w:name="Mention" w:semiHidden="1" w:unhideWhenUsed="1"/>
+    <w:lsdException w:name="Smart Hyperlink" w:semiHidden="1" w:unhideWhenUsed="1"/>
+    <w:lsdException w:name="Hashtag" w:semiHidden="1" w:unhideWhenUsed="1"/>
+    <w:lsdException w:name="Unresolved Mention" w:semiHidden="1" w:unhideWhenUsed="1"/>
+    <w:lsdException w:name="Smart Link" w:semiHidden="1" w:unhideWhenUsed="1"/>
   </w:latentStyles>
   <w:style w:type="paragraph" w:default="1" w:styleId="Normal">
     <w:name w:val="Normal"/>
@@ -8980,7 +8929,7 @@
 </file>
 
 <file path=word/glossary/document.xml><?xml version="1.0" encoding="utf-8"?>
-<w:glossaryDocument xmlns:wpc="http://schemas.microsoft.com/office/word/2010/wordprocessingCanvas" xmlns:cx="http://schemas.microsoft.com/office/drawing/2014/chartex" xmlns:mc="http://schemas.openxmlformats.org/markup-compatibility/2006" xmlns:o="urn:schemas-microsoft-com:office:office" xmlns:r="http://schemas.openxmlformats.org/officeDocument/2006/relationships" xmlns:m="http://schemas.openxmlformats.org/officeDocument/2006/math" xmlns:v="urn:schemas-microsoft-com:vml" xmlns:wp14="http://schemas.microsoft.com/office/word/2010/wordprocessingDrawing" xmlns:wp="http://schemas.openxmlformats.org/drawingml/2006/wordprocessingDrawing" xmlns:w10="urn:schemas-microsoft-com:office:word" xmlns:w="http://schemas.openxmlformats.org/wordprocessingml/2006/main" xmlns:w14="http://schemas.microsoft.com/office/word/2010/wordml" xmlns:w15="http://schemas.microsoft.com/office/word/2012/wordml" xmlns:w16se="http://schemas.microsoft.com/office/word/2015/wordml/symex" xmlns:wpg="http://schemas.microsoft.com/office/word/2010/wordprocessingGroup" xmlns:wpi="http://schemas.microsoft.com/office/word/2010/wordprocessingInk" xmlns:wne="http://schemas.microsoft.com/office/word/2006/wordml" xmlns:wps="http://schemas.microsoft.com/office/word/2010/wordprocessingShape" mc:Ignorable="w14 w15 w16se wp14">
+<w:glossaryDocument xmlns:wpc="http://schemas.microsoft.com/office/word/2010/wordprocessingCanvas" xmlns:cx="http://schemas.microsoft.com/office/drawing/2014/chartex" xmlns:cx1="http://schemas.microsoft.com/office/drawing/2015/9/8/chartex" xmlns:cx2="http://schemas.microsoft.com/office/drawing/2015/10/21/chartex" xmlns:cx3="http://schemas.microsoft.com/office/drawing/2016/5/9/chartex" xmlns:cx4="http://schemas.microsoft.com/office/drawing/2016/5/10/chartex" xmlns:cx5="http://schemas.microsoft.com/office/drawing/2016/5/11/chartex" xmlns:cx6="http://schemas.microsoft.com/office/drawing/2016/5/12/chartex" xmlns:cx7="http://schemas.microsoft.com/office/drawing/2016/5/13/chartex" xmlns:cx8="http://schemas.microsoft.com/office/drawing/2016/5/14/chartex" xmlns:mc="http://schemas.openxmlformats.org/markup-compatibility/2006" xmlns:aink="http://schemas.microsoft.com/office/drawing/2016/ink" xmlns:am3d="http://schemas.microsoft.com/office/drawing/2017/model3d" xmlns:o="urn:schemas-microsoft-com:office:office" xmlns:oel="http://schemas.microsoft.com/office/2019/extlst" xmlns:r="http://schemas.openxmlformats.org/officeDocument/2006/relationships" xmlns:m="http://schemas.openxmlformats.org/officeDocument/2006/math" xmlns:v="urn:schemas-microsoft-com:vml" xmlns:wp14="http://schemas.microsoft.com/office/word/2010/wordprocessingDrawing" xmlns:wp="http://schemas.openxmlformats.org/drawingml/2006/wordprocessingDrawing" xmlns:w10="urn:schemas-microsoft-com:office:word" xmlns:w="http://schemas.openxmlformats.org/wordprocessingml/2006/main" xmlns:w14="http://schemas.microsoft.com/office/word/2010/wordml" xmlns:w15="http://schemas.microsoft.com/office/word/2012/wordml" xmlns:w16cex="http://schemas.microsoft.com/office/word/2018/wordml/cex" xmlns:w16cid="http://schemas.microsoft.com/office/word/2016/wordml/cid" xmlns:w16="http://schemas.microsoft.com/office/word/2018/wordml" xmlns:w16du="http://schemas.microsoft.com/office/word/2023/wordml/word16du" xmlns:w16sdtdh="http://schemas.microsoft.com/office/word/2020/wordml/sdtdatahash" xmlns:w16sdtfl="http://schemas.microsoft.com/office/word/2024/wordml/sdtformatlock" xmlns:w16se="http://schemas.microsoft.com/office/word/2015/wordml/symex" xmlns:wpg="http://schemas.microsoft.com/office/word/2010/wordprocessingGroup" xmlns:wpi="http://schemas.microsoft.com/office/word/2010/wordprocessingInk" xmlns:wne="http://schemas.microsoft.com/office/word/2006/wordml" xmlns:wps="http://schemas.microsoft.com/office/word/2010/wordprocessingShape" mc:Ignorable="w14 w15 w16se w16cid w16 w16cex w16sdtdh w16sdtfl w16du wp14">
   <w:docParts>
     <w:docPart>
       <w:docPartPr>
@@ -10234,7 +10183,7 @@
 </file>
 
 <file path=word/glossary/fontTable.xml><?xml version="1.0" encoding="utf-8"?>
-<w:fonts xmlns:mc="http://schemas.openxmlformats.org/markup-compatibility/2006" xmlns:r="http://schemas.openxmlformats.org/officeDocument/2006/relationships" xmlns:w="http://schemas.openxmlformats.org/wordprocessingml/2006/main" xmlns:w14="http://schemas.microsoft.com/office/word/2010/wordml" xmlns:w15="http://schemas.microsoft.com/office/word/2012/wordml" xmlns:w16se="http://schemas.microsoft.com/office/word/2015/wordml/symex" mc:Ignorable="w14 w15 w16se">
+<w:fonts xmlns:mc="http://schemas.openxmlformats.org/markup-compatibility/2006" xmlns:r="http://schemas.openxmlformats.org/officeDocument/2006/relationships" xmlns:w="http://schemas.openxmlformats.org/wordprocessingml/2006/main" xmlns:w14="http://schemas.microsoft.com/office/word/2010/wordml" xmlns:w15="http://schemas.microsoft.com/office/word/2012/wordml" xmlns:w16cex="http://schemas.microsoft.com/office/word/2018/wordml/cex" xmlns:w16cid="http://schemas.microsoft.com/office/word/2016/wordml/cid" xmlns:w16="http://schemas.microsoft.com/office/word/2018/wordml" xmlns:w16du="http://schemas.microsoft.com/office/word/2023/wordml/word16du" xmlns:w16sdtdh="http://schemas.microsoft.com/office/word/2020/wordml/sdtdatahash" xmlns:w16sdtfl="http://schemas.microsoft.com/office/word/2024/wordml/sdtformatlock" xmlns:w16se="http://schemas.microsoft.com/office/word/2015/wordml/symex" mc:Ignorable="w14 w15 w16se w16cid w16 w16cex w16sdtdh w16sdtfl w16du">
   <w:font w:name="Symbol">
     <w:panose1 w:val="05050102010706020507"/>
     <w:charset w:val="02"/>
@@ -10284,11 +10233,23 @@
     <w:pitch w:val="variable"/>
     <w:sig w:usb0="E00006FF" w:usb1="420024FF" w:usb2="02000000" w:usb3="00000000" w:csb0="0000019F" w:csb1="00000000"/>
   </w:font>
+  <w:font w:name="Aptos">
+    <w:charset w:val="00"/>
+    <w:family w:val="swiss"/>
+    <w:pitch w:val="variable"/>
+    <w:sig w:usb0="20000287" w:usb1="00000003" w:usb2="00000000" w:usb3="00000000" w:csb0="0000019F" w:csb1="00000000"/>
+  </w:font>
+  <w:font w:name="Aptos Display">
+    <w:charset w:val="00"/>
+    <w:family w:val="swiss"/>
+    <w:pitch w:val="variable"/>
+    <w:sig w:usb0="20000287" w:usb1="00000003" w:usb2="00000000" w:usb3="00000000" w:csb0="0000019F" w:csb1="00000000"/>
+  </w:font>
 </w:fonts>
 </file>
 
 <file path=word/glossary/settings.xml><?xml version="1.0" encoding="utf-8"?>
-<w:settings xmlns:mc="http://schemas.openxmlformats.org/markup-compatibility/2006" xmlns:o="urn:schemas-microsoft-com:office:office" xmlns:r="http://schemas.openxmlformats.org/officeDocument/2006/relationships" xmlns:m="http://schemas.openxmlformats.org/officeDocument/2006/math" xmlns:v="urn:schemas-microsoft-com:vml" xmlns:w10="urn:schemas-microsoft-com:office:word" xmlns:w="http://schemas.openxmlformats.org/wordprocessingml/2006/main" xmlns:w14="http://schemas.microsoft.com/office/word/2010/wordml" xmlns:w15="http://schemas.microsoft.com/office/word/2012/wordml" xmlns:w16se="http://schemas.microsoft.com/office/word/2015/wordml/symex" xmlns:sl="http://schemas.openxmlformats.org/schemaLibrary/2006/main" mc:Ignorable="w14 w15 w16se">
+<w:settings xmlns:mc="http://schemas.openxmlformats.org/markup-compatibility/2006" xmlns:o="urn:schemas-microsoft-com:office:office" xmlns:r="http://schemas.openxmlformats.org/officeDocument/2006/relationships" xmlns:m="http://schemas.openxmlformats.org/officeDocument/2006/math" xmlns:v="urn:schemas-microsoft-com:vml" xmlns:w10="urn:schemas-microsoft-com:office:word" xmlns:w="http://schemas.openxmlformats.org/wordprocessingml/2006/main" xmlns:w14="http://schemas.microsoft.com/office/word/2010/wordml" xmlns:w15="http://schemas.microsoft.com/office/word/2012/wordml" xmlns:w16cex="http://schemas.microsoft.com/office/word/2018/wordml/cex" xmlns:w16cid="http://schemas.microsoft.com/office/word/2016/wordml/cid" xmlns:w16="http://schemas.microsoft.com/office/word/2018/wordml" xmlns:w16du="http://schemas.microsoft.com/office/word/2023/wordml/word16du" xmlns:w16sdtdh="http://schemas.microsoft.com/office/word/2020/wordml/sdtdatahash" xmlns:w16sdtfl="http://schemas.microsoft.com/office/word/2024/wordml/sdtformatlock" xmlns:w16se="http://schemas.microsoft.com/office/word/2015/wordml/symex" xmlns:sl="http://schemas.openxmlformats.org/schemaLibrary/2006/main" mc:Ignorable="w14 w15 w16se w16cid w16 w16cex w16sdtdh w16sdtfl w16du">
   <w:view w:val="normal"/>
   <w:revisionView w:inkAnnotations="0"/>
   <w:defaultTabStop w:val="708"/>
@@ -10301,11 +10262,13 @@
     <w:compatSetting w:name="enableOpenTypeFeatures" w:uri="http://schemas.microsoft.com/office/word" w:val="1"/>
     <w:compatSetting w:name="doNotFlipMirrorIndents" w:uri="http://schemas.microsoft.com/office/word" w:val="1"/>
     <w:compatSetting w:name="differentiateMultirowTableHeaders" w:uri="http://schemas.microsoft.com/office/word" w:val="1"/>
+    <w:compatSetting w:name="useWord2013TrackBottomHyphenation" w:uri="http://schemas.microsoft.com/office/word" w:val="1"/>
   </w:compat>
   <w:rsids>
     <w:rsidRoot w:val="002707DD"/>
     <w:rsid w:val="00020962"/>
     <w:rsid w:val="0010415B"/>
+    <w:rsid w:val="00123DAA"/>
     <w:rsid w:val="0013644E"/>
     <w:rsid w:val="001773D9"/>
     <w:rsid w:val="001942D6"/>
@@ -10319,6 +10282,7 @@
     <w:rsid w:val="00416F2D"/>
     <w:rsid w:val="004250DD"/>
     <w:rsid w:val="004B3499"/>
+    <w:rsid w:val="004B69D2"/>
     <w:rsid w:val="00562343"/>
     <w:rsid w:val="00593C90"/>
     <w:rsid w:val="005A3CD1"/>
@@ -10385,7 +10349,7 @@
 </file>
 
 <file path=word/glossary/styles.xml><?xml version="1.0" encoding="utf-8"?>
-<w:styles xmlns:mc="http://schemas.openxmlformats.org/markup-compatibility/2006" xmlns:r="http://schemas.openxmlformats.org/officeDocument/2006/relationships" xmlns:w="http://schemas.openxmlformats.org/wordprocessingml/2006/main" xmlns:w14="http://schemas.microsoft.com/office/word/2010/wordml" xmlns:w15="http://schemas.microsoft.com/office/word/2012/wordml" xmlns:w16se="http://schemas.microsoft.com/office/word/2015/wordml/symex" mc:Ignorable="w14 w15 w16se">
+<w:styles xmlns:mc="http://schemas.openxmlformats.org/markup-compatibility/2006" xmlns:r="http://schemas.openxmlformats.org/officeDocument/2006/relationships" xmlns:w="http://schemas.openxmlformats.org/wordprocessingml/2006/main" xmlns:w14="http://schemas.microsoft.com/office/word/2010/wordml" xmlns:w15="http://schemas.microsoft.com/office/word/2012/wordml" xmlns:w16cex="http://schemas.microsoft.com/office/word/2018/wordml/cex" xmlns:w16cid="http://schemas.microsoft.com/office/word/2016/wordml/cid" xmlns:w16="http://schemas.microsoft.com/office/word/2018/wordml" xmlns:w16du="http://schemas.microsoft.com/office/word/2023/wordml/word16du" xmlns:w16sdtdh="http://schemas.microsoft.com/office/word/2020/wordml/sdtdatahash" xmlns:w16sdtfl="http://schemas.microsoft.com/office/word/2024/wordml/sdtformatlock" xmlns:w16se="http://schemas.microsoft.com/office/word/2015/wordml/symex" mc:Ignorable="w14 w15 w16se w16cid w16 w16cex w16sdtdh w16sdtfl w16du">
   <w:docDefaults>
     <w:rPrDefault>
       <w:rPr>
@@ -10403,7 +10367,7 @@
       </w:pPr>
     </w:pPrDefault>
   </w:docDefaults>
-  <w:latentStyles w:defLockedState="0" w:defUIPriority="99" w:defSemiHidden="0" w:defUnhideWhenUsed="0" w:defQFormat="0" w:count="371">
+  <w:latentStyles w:defLockedState="0" w:defUIPriority="99" w:defSemiHidden="0" w:defUnhideWhenUsed="0" w:defQFormat="0" w:count="376">
     <w:lsdException w:name="Normal" w:uiPriority="0" w:qFormat="1"/>
     <w:lsdException w:name="heading 1" w:uiPriority="9" w:qFormat="1"/>
     <w:lsdException w:name="heading 2" w:semiHidden="1" w:uiPriority="9" w:unhideWhenUsed="1" w:qFormat="1"/>
@@ -10775,6 +10739,11 @@
     <w:lsdException w:name="List Table 5 Dark Accent 6" w:uiPriority="50"/>
     <w:lsdException w:name="List Table 6 Colorful Accent 6" w:uiPriority="51"/>
     <w:lsdException w:name="List Table 7 Colorful Accent 6" w:uiPriority="52"/>
+    <w:lsdException w:name="Mention" w:semiHidden="1" w:unhideWhenUsed="1"/>
+    <w:lsdException w:name="Smart Hyperlink" w:semiHidden="1" w:unhideWhenUsed="1"/>
+    <w:lsdException w:name="Hashtag" w:semiHidden="1" w:unhideWhenUsed="1"/>
+    <w:lsdException w:name="Unresolved Mention" w:semiHidden="1" w:unhideWhenUsed="1"/>
+    <w:lsdException w:name="Smart Link" w:semiHidden="1" w:unhideWhenUsed="1"/>
   </w:latentStyles>
   <w:style w:type="paragraph" w:default="1" w:styleId="Normal">
     <w:name w:val="Normal"/>
@@ -12245,7 +12214,7 @@
 </file>
 
 <file path=word/glossary/webSettings.xml><?xml version="1.0" encoding="utf-8"?>
-<w:webSettings xmlns:mc="http://schemas.openxmlformats.org/markup-compatibility/2006" xmlns:r="http://schemas.openxmlformats.org/officeDocument/2006/relationships" xmlns:w="http://schemas.openxmlformats.org/wordprocessingml/2006/main" xmlns:w14="http://schemas.microsoft.com/office/word/2010/wordml" xmlns:w15="http://schemas.microsoft.com/office/word/2012/wordml" xmlns:w16se="http://schemas.microsoft.com/office/word/2015/wordml/symex" mc:Ignorable="w14 w15 w16se">
+<w:webSettings xmlns:mc="http://schemas.openxmlformats.org/markup-compatibility/2006" xmlns:r="http://schemas.openxmlformats.org/officeDocument/2006/relationships" xmlns:w="http://schemas.openxmlformats.org/wordprocessingml/2006/main" xmlns:w14="http://schemas.microsoft.com/office/word/2010/wordml" xmlns:w15="http://schemas.microsoft.com/office/word/2012/wordml" xmlns:w16cex="http://schemas.microsoft.com/office/word/2018/wordml/cex" xmlns:w16cid="http://schemas.microsoft.com/office/word/2016/wordml/cid" xmlns:w16="http://schemas.microsoft.com/office/word/2018/wordml" xmlns:w16du="http://schemas.microsoft.com/office/word/2023/wordml/word16du" xmlns:w16sdtdh="http://schemas.microsoft.com/office/word/2020/wordml/sdtdatahash" xmlns:w16sdtfl="http://schemas.microsoft.com/office/word/2024/wordml/sdtformatlock" xmlns:w16se="http://schemas.microsoft.com/office/word/2015/wordml/symex" mc:Ignorable="w14 w15 w16se w16cid w16 w16cex w16sdtdh w16sdtfl w16du">
   <w:optimizeForBrowser/>
   <w:allowPNG/>
 </w:webSettings>

</xml_diff>